<commit_message>
clears up issues with using docs
</commit_message>
<xml_diff>
--- a/docs/ici_kt_manuscript.docx
+++ b/docs/ici_kt_manuscript.docx
@@ -179,13 +179,13 @@
         <w:pStyle w:val="Date"/>
       </w:pPr>
       <w:r>
-        <w:t xml:space="preserve">2024-01-31</w:t>
-      </w:r>
-      <w:r>
-        <w:t xml:space="preserve"> </w:t>
-      </w:r>
-      <w:r>
-        <w:t xml:space="preserve">15:05:33.795949</w:t>
+        <w:t xml:space="preserve">2024-02-01</w:t>
+      </w:r>
+      <w:r>
+        <w:t xml:space="preserve"> </w:t>
+      </w:r>
+      <w:r>
+        <w:t xml:space="preserve">08:30:47.557145</w:t>
       </w:r>
     </w:p>
     <w:p>
@@ -681,7 +681,7 @@
               <a:graphicData uri="http://schemas.openxmlformats.org/drawingml/2006/picture">
                 <pic:pic>
                   <pic:nvPicPr>
-                    <pic:cNvPr descr="/home/rmflight/Documents/manuscripts/in_progress/rmflight_ici-kendallt/doc/the_problem.png" id="26" name="Picture"/>
+                    <pic:cNvPr descr="/home/rmflight/Documents/manuscripts/in_progress/rmflight_ici-kendallt/docs/the_problem.png" id="26" name="Picture"/>
                     <pic:cNvPicPr>
                       <a:picLocks noChangeArrowheads="1" noChangeAspect="1"/>
                     </pic:cNvPicPr>

</xml_diff>